<commit_message>
Parsed ABL region 2 3 4 variant calls
</commit_message>
<xml_diff>
--- a/data/Consensus_Data/Sequencing_Data_Output_Summary_22523.docx
+++ b/data/Consensus_Data/Sequencing_Data_Output_Summary_22523.docx
@@ -459,424 +459,406 @@
         <w:t>BTR2 D0</w:t>
       </w:r>
       <w:r>
+        <w:t xml:space="preserve"> Rep A</w:t>
+      </w:r>
+      <w:r>
+        <w:t>:</w:t>
+      </w:r>
+    </w:p>
+    <w:p>
+      <w:pPr>
+        <w:pStyle w:val="ListParagraph"/>
+        <w:numPr>
+          <w:ilvl w:val="0"/>
+          <w:numId w:val="2"/>
+        </w:numPr>
+      </w:pPr>
+      <w:r>
+        <w:t>Lane 23 sample 1</w:t>
+      </w:r>
+    </w:p>
+    <w:p>
+      <w:pPr>
+        <w:pStyle w:val="ListParagraph"/>
+        <w:numPr>
+          <w:ilvl w:val="0"/>
+          <w:numId w:val="2"/>
+        </w:numPr>
+      </w:pPr>
+      <w:r>
+        <w:t>Lane 19_20</w:t>
+      </w:r>
+      <w:r>
+        <w:t>a</w:t>
+      </w:r>
+      <w:r>
+        <w:t xml:space="preserve"> sample 2</w:t>
+      </w:r>
+      <w:r>
+        <w:tab/>
+      </w:r>
+      <w:r>
+        <w:tab/>
+        <w:t>8.5k Duplex</w:t>
+      </w:r>
+      <w:r>
+        <w:tab/>
+      </w:r>
+      <w:r>
+        <w:tab/>
+        <w:t>32k SSCS</w:t>
+      </w:r>
+    </w:p>
+    <w:p>
+      <w:pPr>
+        <w:pStyle w:val="ListParagraph"/>
+        <w:numPr>
+          <w:ilvl w:val="0"/>
+          <w:numId w:val="2"/>
+        </w:numPr>
+      </w:pPr>
+      <w:r>
+        <w:t>Lane 19_20</w:t>
+      </w:r>
+      <w:r>
+        <w:t>a</w:t>
+      </w:r>
+      <w:r>
+        <w:t xml:space="preserve"> sample 3</w:t>
+      </w:r>
+      <w:r>
+        <w:tab/>
+      </w:r>
+      <w:r>
+        <w:tab/>
+        <w:t>10k Duplex</w:t>
+      </w:r>
+      <w:r>
+        <w:tab/>
+      </w:r>
+      <w:r>
+        <w:tab/>
+        <w:t>37k SSCS</w:t>
+      </w:r>
+    </w:p>
+    <w:p>
+      <w:r>
+        <w:t>BTR2 ND</w:t>
+      </w:r>
+      <w:r>
+        <w:t xml:space="preserve"> Rep A</w:t>
+      </w:r>
+      <w:r>
+        <w:t>:</w:t>
+      </w:r>
+    </w:p>
+    <w:p>
+      <w:pPr>
+        <w:pStyle w:val="ListParagraph"/>
+        <w:numPr>
+          <w:ilvl w:val="0"/>
+          <w:numId w:val="2"/>
+        </w:numPr>
+      </w:pPr>
+      <w:r>
+        <w:t>Lane 23 sample 2</w:t>
+      </w:r>
+      <w:r>
+        <w:tab/>
+      </w:r>
+      <w:r>
+        <w:tab/>
+      </w:r>
+    </w:p>
+    <w:p>
+      <w:pPr>
+        <w:pStyle w:val="ListParagraph"/>
+        <w:numPr>
+          <w:ilvl w:val="0"/>
+          <w:numId w:val="2"/>
+        </w:numPr>
+      </w:pPr>
+      <w:r>
+        <w:t>Lane 19_20</w:t>
+      </w:r>
+      <w:r>
+        <w:t>a</w:t>
+      </w:r>
+      <w:r>
+        <w:t xml:space="preserve"> sample 4</w:t>
+      </w:r>
+      <w:r>
+        <w:tab/>
+      </w:r>
+      <w:r>
+        <w:tab/>
+      </w:r>
+      <w:r>
+        <w:t>4.8k Duplex</w:t>
+      </w:r>
+      <w:r>
+        <w:tab/>
+      </w:r>
+      <w:r>
+        <w:tab/>
+        <w:t>27k SSCS</w:t>
+      </w:r>
+    </w:p>
+    <w:p>
+      <w:r>
+        <w:t>BTR2 L D6</w:t>
+      </w:r>
+      <w:r>
+        <w:t xml:space="preserve"> Rep A</w:t>
+      </w:r>
+      <w:r>
+        <w:t>:</w:t>
+      </w:r>
+    </w:p>
+    <w:p>
+      <w:pPr>
+        <w:pStyle w:val="ListParagraph"/>
+        <w:numPr>
+          <w:ilvl w:val="0"/>
+          <w:numId w:val="2"/>
+        </w:numPr>
+      </w:pPr>
+      <w:r>
+        <w:t>Lane 23 sample 3</w:t>
+      </w:r>
+    </w:p>
+    <w:p>
+      <w:r>
+        <w:t>BTR2 M D6</w:t>
+      </w:r>
+      <w:r>
+        <w:t xml:space="preserve"> Rep A</w:t>
+      </w:r>
+      <w:r>
+        <w:t>:</w:t>
+      </w:r>
+    </w:p>
+    <w:p>
+      <w:pPr>
+        <w:pStyle w:val="ListParagraph"/>
+        <w:numPr>
+          <w:ilvl w:val="0"/>
+          <w:numId w:val="2"/>
+        </w:numPr>
+      </w:pPr>
+      <w:r>
+        <w:t>Lane 23 sample 4</w:t>
+      </w:r>
+      <w:r>
+        <w:tab/>
+      </w:r>
+      <w:r>
+        <w:tab/>
+      </w:r>
+    </w:p>
+    <w:p>
+      <w:pPr>
+        <w:pStyle w:val="ListParagraph"/>
+        <w:numPr>
+          <w:ilvl w:val="0"/>
+          <w:numId w:val="2"/>
+        </w:numPr>
+      </w:pPr>
+      <w:r>
+        <w:t>Lane 19_20a sample 5</w:t>
+      </w:r>
+      <w:r>
+        <w:rPr>
+          <w:b/>
+          <w:bCs/>
+        </w:rPr>
+        <w:tab/>
+      </w:r>
+      <w:r>
+        <w:rPr>
+          <w:b/>
+          <w:bCs/>
+        </w:rPr>
+        <w:tab/>
+      </w:r>
+      <w:r>
+        <w:t>10k Duplex</w:t>
+      </w:r>
+      <w:r>
+        <w:tab/>
+      </w:r>
+      <w:r>
+        <w:tab/>
+        <w:t>47k SSCS</w:t>
+      </w:r>
+    </w:p>
+    <w:p>
+      <w:pPr>
+        <w:pStyle w:val="ListParagraph"/>
+      </w:pPr>
+    </w:p>
+    <w:p>
+      <w:r>
+        <w:t>BTR2 H D6</w:t>
+      </w:r>
+      <w:r>
+        <w:t xml:space="preserve"> Rep A</w:t>
+      </w:r>
+      <w:r>
+        <w:t>:</w:t>
+      </w:r>
+    </w:p>
+    <w:p>
+      <w:pPr>
+        <w:pStyle w:val="ListParagraph"/>
+        <w:numPr>
+          <w:ilvl w:val="0"/>
+          <w:numId w:val="2"/>
+        </w:numPr>
+      </w:pPr>
+      <w:r>
+        <w:t>Lane 23 sample 5</w:t>
+      </w:r>
+      <w:r>
+        <w:tab/>
+      </w:r>
+      <w:r>
+        <w:tab/>
+      </w:r>
+    </w:p>
+    <w:p>
+      <w:pPr>
+        <w:pStyle w:val="ListParagraph"/>
+        <w:numPr>
+          <w:ilvl w:val="0"/>
+          <w:numId w:val="2"/>
+        </w:numPr>
+      </w:pPr>
+      <w:r>
+        <w:t>Lane 19_20a sample 6</w:t>
+      </w:r>
+      <w:r>
+        <w:tab/>
+      </w:r>
+      <w:r>
+        <w:tab/>
+      </w:r>
+      <w:r>
+        <w:t>7.5k Duplex</w:t>
+      </w:r>
+      <w:r>
+        <w:tab/>
+      </w:r>
+      <w:r>
+        <w:tab/>
+        <w:t>28k SSCS</w:t>
+      </w:r>
+    </w:p>
+    <w:p>
+      <w:pPr>
+        <w:pStyle w:val="ListParagraph"/>
+      </w:pPr>
+    </w:p>
+    <w:p>
+      <w:pPr>
+        <w:pStyle w:val="ListParagraph"/>
+      </w:pPr>
+    </w:p>
+    <w:p>
+      <w:r>
+        <w:t>BTR2 ND Rep B:</w:t>
+      </w:r>
+    </w:p>
+    <w:p>
+      <w:pPr>
+        <w:pStyle w:val="ListParagraph"/>
+        <w:numPr>
+          <w:ilvl w:val="0"/>
+          <w:numId w:val="2"/>
+        </w:numPr>
+      </w:pPr>
+      <w:r>
+        <w:t>Lane 23 sample 6</w:t>
+      </w:r>
+      <w:r>
+        <w:tab/>
+      </w:r>
+      <w:r>
+        <w:tab/>
+      </w:r>
+    </w:p>
+    <w:p>
+      <w:pPr>
+        <w:pStyle w:val="ListParagraph"/>
+        <w:numPr>
+          <w:ilvl w:val="0"/>
+          <w:numId w:val="2"/>
+        </w:numPr>
+      </w:pPr>
+      <w:r>
+        <w:t>Lane 19_20a sample 7</w:t>
+      </w:r>
+      <w:r>
+        <w:tab/>
+      </w:r>
+      <w:r>
+        <w:tab/>
+      </w:r>
+      <w:r>
+        <w:t>18k Duplex</w:t>
+      </w:r>
+      <w:r>
+        <w:tab/>
+      </w:r>
+      <w:r>
+        <w:tab/>
+        <w:t xml:space="preserve">28k SSCS </w:t>
+      </w:r>
+    </w:p>
+    <w:p>
+      <w:pPr>
+        <w:pStyle w:val="ListParagraph"/>
+      </w:pPr>
+      <w:r>
         <w:t xml:space="preserve"> </w:t>
       </w:r>
-      <w:r>
-        <w:t>Rep A</w:t>
-      </w:r>
-      <w:r>
-        <w:t>:</w:t>
-      </w:r>
-    </w:p>
-    <w:p>
-      <w:pPr>
-        <w:pStyle w:val="ListParagraph"/>
-        <w:numPr>
-          <w:ilvl w:val="0"/>
-          <w:numId w:val="2"/>
-        </w:numPr>
-      </w:pPr>
-      <w:r>
-        <w:t>Lane 23 sample 1</w:t>
-      </w:r>
-    </w:p>
-    <w:p>
-      <w:pPr>
-        <w:pStyle w:val="ListParagraph"/>
-        <w:numPr>
-          <w:ilvl w:val="0"/>
-          <w:numId w:val="2"/>
-        </w:numPr>
-      </w:pPr>
-      <w:r>
-        <w:t>Lane 19_20</w:t>
-      </w:r>
-      <w:r>
-        <w:t>a</w:t>
-      </w:r>
-      <w:r>
-        <w:t xml:space="preserve"> sample 2</w:t>
-      </w:r>
-      <w:r>
-        <w:tab/>
-      </w:r>
-      <w:r>
-        <w:tab/>
-        <w:t>8.5k Duplex</w:t>
-      </w:r>
-      <w:r>
-        <w:tab/>
-      </w:r>
-      <w:r>
-        <w:tab/>
-        <w:t>32k SSCS</w:t>
-      </w:r>
-    </w:p>
-    <w:p>
-      <w:pPr>
-        <w:pStyle w:val="ListParagraph"/>
-        <w:numPr>
-          <w:ilvl w:val="0"/>
-          <w:numId w:val="2"/>
-        </w:numPr>
-      </w:pPr>
-      <w:r>
-        <w:t>Lane 19_20</w:t>
-      </w:r>
-      <w:r>
-        <w:t>a</w:t>
-      </w:r>
-      <w:r>
-        <w:t xml:space="preserve"> sample </w:t>
-      </w:r>
-      <w:r>
-        <w:t>3</w:t>
-      </w:r>
-      <w:r>
-        <w:tab/>
-      </w:r>
-      <w:r>
-        <w:tab/>
-        <w:t>10k Duplex</w:t>
-      </w:r>
-      <w:r>
-        <w:tab/>
-      </w:r>
-      <w:r>
-        <w:tab/>
-        <w:t>37k SSCS</w:t>
-      </w:r>
-    </w:p>
-    <w:p>
-      <w:r>
-        <w:t xml:space="preserve">BTR2 </w:t>
-      </w:r>
-      <w:r>
-        <w:t>ND</w:t>
-      </w:r>
-      <w:r>
-        <w:t xml:space="preserve"> </w:t>
-      </w:r>
-      <w:r>
-        <w:t>Rep A</w:t>
-      </w:r>
-      <w:r>
-        <w:t>:</w:t>
-      </w:r>
-    </w:p>
-    <w:p>
-      <w:pPr>
-        <w:pStyle w:val="ListParagraph"/>
-        <w:numPr>
-          <w:ilvl w:val="0"/>
-          <w:numId w:val="2"/>
-        </w:numPr>
-      </w:pPr>
-      <w:r>
-        <w:t xml:space="preserve">Lane 23 sample </w:t>
-      </w:r>
-      <w:r>
-        <w:t>2</w:t>
-      </w:r>
-      <w:r>
-        <w:tab/>
-      </w:r>
-      <w:r>
-        <w:tab/>
-      </w:r>
-    </w:p>
-    <w:p>
-      <w:pPr>
-        <w:pStyle w:val="ListParagraph"/>
-        <w:numPr>
-          <w:ilvl w:val="0"/>
-          <w:numId w:val="2"/>
-        </w:numPr>
-      </w:pPr>
-      <w:r>
-        <w:t>Lane 19_20</w:t>
-      </w:r>
-      <w:r>
-        <w:t>a</w:t>
-      </w:r>
-      <w:r>
-        <w:t xml:space="preserve"> sample </w:t>
-      </w:r>
-      <w:r>
-        <w:t>4</w:t>
-      </w:r>
-      <w:r>
-        <w:tab/>
-      </w:r>
-      <w:r>
-        <w:tab/>
-      </w:r>
-      <w:r>
-        <w:t>4.8k Duplex</w:t>
-      </w:r>
-      <w:r>
-        <w:tab/>
-      </w:r>
-      <w:r>
-        <w:tab/>
-        <w:t>27k SSCS</w:t>
-      </w:r>
-    </w:p>
-    <w:p>
-      <w:r>
-        <w:t xml:space="preserve">BTR2 </w:t>
-      </w:r>
-      <w:r>
-        <w:t xml:space="preserve">L </w:t>
-      </w:r>
-      <w:r>
-        <w:t>D</w:t>
-      </w:r>
-      <w:r>
-        <w:t>6</w:t>
-      </w:r>
-      <w:r>
-        <w:t xml:space="preserve"> </w:t>
-      </w:r>
-      <w:r>
-        <w:t>Rep A</w:t>
-      </w:r>
-      <w:r>
-        <w:t>:</w:t>
-      </w:r>
-    </w:p>
-    <w:p>
-      <w:pPr>
-        <w:pStyle w:val="ListParagraph"/>
-        <w:numPr>
-          <w:ilvl w:val="0"/>
-          <w:numId w:val="2"/>
-        </w:numPr>
-      </w:pPr>
-      <w:r>
-        <w:t xml:space="preserve">Lane 23 sample </w:t>
-      </w:r>
-      <w:r>
-        <w:t>3</w:t>
-      </w:r>
-      <w:r>
-        <w:tab/>
-      </w:r>
-      <w:r>
-        <w:tab/>
-      </w:r>
-      <w:r>
-        <w:tab/>
-      </w:r>
-      <w:r>
-        <w:t>10k Duplex</w:t>
-      </w:r>
-      <w:r>
-        <w:tab/>
-      </w:r>
-      <w:r>
-        <w:tab/>
-        <w:t>47k</w:t>
-      </w:r>
-      <w:r>
-        <w:t xml:space="preserve"> SSCS</w:t>
-      </w:r>
-    </w:p>
-    <w:p>
-      <w:r>
-        <w:t xml:space="preserve">BTR2 </w:t>
-      </w:r>
-      <w:r>
-        <w:t>M</w:t>
-      </w:r>
-      <w:r>
-        <w:t xml:space="preserve"> D6</w:t>
-      </w:r>
-      <w:r>
-        <w:t xml:space="preserve"> </w:t>
-      </w:r>
-      <w:r>
-        <w:t>Rep A</w:t>
-      </w:r>
-      <w:r>
-        <w:t>:</w:t>
-      </w:r>
-    </w:p>
-    <w:p>
-      <w:pPr>
-        <w:pStyle w:val="ListParagraph"/>
-        <w:numPr>
-          <w:ilvl w:val="0"/>
-          <w:numId w:val="2"/>
-        </w:numPr>
-      </w:pPr>
-      <w:r>
-        <w:t xml:space="preserve">Lane 23 sample </w:t>
-      </w:r>
-      <w:r>
-        <w:t>4</w:t>
-      </w:r>
-      <w:r>
-        <w:tab/>
-      </w:r>
-      <w:r>
-        <w:tab/>
-      </w:r>
-    </w:p>
-    <w:p>
-      <w:pPr>
-        <w:pStyle w:val="ListParagraph"/>
-        <w:numPr>
-          <w:ilvl w:val="0"/>
-          <w:numId w:val="2"/>
-        </w:numPr>
-      </w:pPr>
-      <w:r>
-        <w:t>Lane 19_20a sample 5</w:t>
-      </w:r>
-      <w:r>
-        <w:tab/>
-      </w:r>
-      <w:r>
-        <w:tab/>
-        <w:t>7.5k Duplex</w:t>
-      </w:r>
-      <w:r>
-        <w:tab/>
-      </w:r>
-      <w:r>
-        <w:tab/>
-        <w:t>28k SSCS</w:t>
-      </w:r>
-    </w:p>
-    <w:p>
-      <w:pPr>
-        <w:pStyle w:val="ListParagraph"/>
-        <w:numPr>
-          <w:ilvl w:val="0"/>
-          <w:numId w:val="2"/>
-        </w:numPr>
-      </w:pPr>
-    </w:p>
-    <w:p>
-      <w:r>
-        <w:t xml:space="preserve">BTR2 </w:t>
-      </w:r>
-      <w:r>
-        <w:t>H</w:t>
-      </w:r>
-      <w:r>
-        <w:t xml:space="preserve"> D6</w:t>
-      </w:r>
-      <w:r>
-        <w:t xml:space="preserve"> </w:t>
-      </w:r>
-      <w:r>
-        <w:t>Rep A</w:t>
-      </w:r>
-      <w:r>
-        <w:t>:</w:t>
-      </w:r>
-    </w:p>
-    <w:p>
-      <w:pPr>
-        <w:pStyle w:val="ListParagraph"/>
-        <w:numPr>
-          <w:ilvl w:val="0"/>
-          <w:numId w:val="2"/>
-        </w:numPr>
-      </w:pPr>
-      <w:r>
-        <w:t xml:space="preserve">Lane 23 sample </w:t>
-      </w:r>
-      <w:r>
-        <w:t>5</w:t>
-      </w:r>
-      <w:r>
-        <w:tab/>
-      </w:r>
-      <w:r>
-        <w:tab/>
-      </w:r>
-    </w:p>
-    <w:p>
-      <w:pPr>
-        <w:pStyle w:val="ListParagraph"/>
-        <w:numPr>
-          <w:ilvl w:val="0"/>
-          <w:numId w:val="2"/>
-        </w:numPr>
-      </w:pPr>
-      <w:r>
-        <w:t>Lane 19_20a sample 6</w:t>
-      </w:r>
-      <w:r>
-        <w:tab/>
-      </w:r>
-      <w:r>
-        <w:tab/>
-        <w:t>18k Duplex</w:t>
-      </w:r>
-      <w:r>
-        <w:tab/>
-      </w:r>
-      <w:r>
-        <w:tab/>
-        <w:t>28k SSCS</w:t>
-      </w:r>
-      <w:r>
-        <w:t xml:space="preserve"> </w:t>
-      </w:r>
     </w:p>
     <w:p/>
     <w:p>
       <w:r>
-        <w:t xml:space="preserve">BTR2 ND Rep </w:t>
-      </w:r>
-      <w:r>
-        <w:t>B</w:t>
-      </w:r>
-      <w:r>
-        <w:t>:</w:t>
-      </w:r>
-    </w:p>
-    <w:p>
-      <w:pPr>
-        <w:pStyle w:val="ListParagraph"/>
-        <w:numPr>
-          <w:ilvl w:val="0"/>
-          <w:numId w:val="2"/>
-        </w:numPr>
-      </w:pPr>
-      <w:r>
-        <w:t xml:space="preserve">Lane 23 sample </w:t>
-      </w:r>
-      <w:r>
-        <w:t>6</w:t>
-      </w:r>
-      <w:r>
-        <w:tab/>
-      </w:r>
-      <w:r>
-        <w:tab/>
-      </w:r>
-    </w:p>
-    <w:p>
-      <w:pPr>
-        <w:pStyle w:val="ListParagraph"/>
-        <w:numPr>
-          <w:ilvl w:val="0"/>
-          <w:numId w:val="2"/>
-        </w:numPr>
-      </w:pPr>
-      <w:r>
-        <w:t>Lane 19_20a sample 7</w:t>
-      </w:r>
-      <w:r>
-        <w:tab/>
-      </w:r>
-      <w:r>
-        <w:tab/>
+        <w:t>BTR2 L D6 Rep B:</w:t>
+      </w:r>
+    </w:p>
+    <w:p>
+      <w:pPr>
+        <w:pStyle w:val="ListParagraph"/>
+        <w:numPr>
+          <w:ilvl w:val="0"/>
+          <w:numId w:val="2"/>
+        </w:numPr>
+      </w:pPr>
+      <w:r>
+        <w:t>Lane 23 sample 7</w:t>
+      </w:r>
+    </w:p>
+    <w:p>
+      <w:pPr>
+        <w:pStyle w:val="ListParagraph"/>
+        <w:numPr>
+          <w:ilvl w:val="0"/>
+          <w:numId w:val="2"/>
+        </w:numPr>
+      </w:pPr>
+      <w:r>
+        <w:t>Lane 19_20a sample 8</w:t>
+      </w:r>
+      <w:r>
+        <w:tab/>
+      </w:r>
+      <w:r>
+        <w:tab/>
+      </w:r>
+      <w:r>
         <w:t>12k Duplex</w:t>
       </w:r>
       <w:r>
@@ -886,47 +868,39 @@
         <w:tab/>
         <w:t>43k SSCS</w:t>
       </w:r>
-      <w:r>
-        <w:t xml:space="preserve"> </w:t>
-      </w:r>
-    </w:p>
-    <w:p/>
-    <w:p>
-      <w:r>
-        <w:t xml:space="preserve">BTR2 L D6 Rep </w:t>
-      </w:r>
-      <w:r>
-        <w:t>B</w:t>
-      </w:r>
-      <w:r>
-        <w:t>:</w:t>
-      </w:r>
-    </w:p>
-    <w:p>
-      <w:pPr>
-        <w:pStyle w:val="ListParagraph"/>
-        <w:numPr>
-          <w:ilvl w:val="0"/>
-          <w:numId w:val="2"/>
-        </w:numPr>
-      </w:pPr>
-      <w:r>
-        <w:t xml:space="preserve">Lane 23 sample </w:t>
-      </w:r>
-      <w:r>
-        <w:t>7</w:t>
-      </w:r>
-    </w:p>
-    <w:p>
-      <w:pPr>
-        <w:pStyle w:val="ListParagraph"/>
-        <w:numPr>
-          <w:ilvl w:val="0"/>
-          <w:numId w:val="2"/>
-        </w:numPr>
-      </w:pPr>
-      <w:r>
-        <w:t>Lane 19_20a sample 8</w:t>
+    </w:p>
+    <w:p>
+      <w:pPr>
+        <w:pStyle w:val="ListParagraph"/>
+      </w:pPr>
+    </w:p>
+    <w:p>
+      <w:r>
+        <w:t>BTR2 M D6 Rep B:</w:t>
+      </w:r>
+    </w:p>
+    <w:p>
+      <w:pPr>
+        <w:pStyle w:val="ListParagraph"/>
+        <w:numPr>
+          <w:ilvl w:val="0"/>
+          <w:numId w:val="2"/>
+        </w:numPr>
+      </w:pPr>
+      <w:r>
+        <w:t>Lane 23 sample 8</w:t>
+      </w:r>
+    </w:p>
+    <w:p>
+      <w:pPr>
+        <w:pStyle w:val="ListParagraph"/>
+        <w:numPr>
+          <w:ilvl w:val="0"/>
+          <w:numId w:val="2"/>
+        </w:numPr>
+      </w:pPr>
+      <w:r>
+        <w:t>Lane 19_20a sample 9</w:t>
       </w:r>
       <w:r>
         <w:tab/>
@@ -940,67 +914,7 @@
       </w:r>
       <w:r>
         <w:tab/>
-        <w:t>43k SSCS</w:t>
-      </w:r>
-    </w:p>
-    <w:p>
-      <w:pPr>
-        <w:pStyle w:val="ListParagraph"/>
-      </w:pPr>
-    </w:p>
-    <w:p>
-      <w:r>
-        <w:t xml:space="preserve">BTR2 M D6 Rep </w:t>
-      </w:r>
-      <w:r>
-        <w:t>B</w:t>
-      </w:r>
-      <w:r>
-        <w:t>:</w:t>
-      </w:r>
-    </w:p>
-    <w:p>
-      <w:pPr>
-        <w:pStyle w:val="ListParagraph"/>
-        <w:numPr>
-          <w:ilvl w:val="0"/>
-          <w:numId w:val="2"/>
-        </w:numPr>
-      </w:pPr>
-      <w:r>
-        <w:t xml:space="preserve">Lane 23 sample </w:t>
-      </w:r>
-      <w:r>
-        <w:t>8</w:t>
-      </w:r>
-    </w:p>
-    <w:p>
-      <w:pPr>
-        <w:pStyle w:val="ListParagraph"/>
-        <w:numPr>
-          <w:ilvl w:val="0"/>
-          <w:numId w:val="2"/>
-        </w:numPr>
-      </w:pPr>
-      <w:r>
-        <w:t>Lane 19_20a sample 9</w:t>
-      </w:r>
-      <w:r>
-        <w:tab/>
-      </w:r>
-      <w:r>
-        <w:tab/>
-        <w:t>17k Duplex</w:t>
-      </w:r>
-      <w:r>
-        <w:tab/>
-      </w:r>
-      <w:r>
-        <w:tab/>
-        <w:t>60k SSCS</w:t>
-      </w:r>
-      <w:r>
-        <w:t xml:space="preserve"> </w:t>
+        <w:t xml:space="preserve">60k SSCS </w:t>
       </w:r>
       <w:r>
         <w:br/>
@@ -1008,28 +922,19 @@
     </w:p>
     <w:p>
       <w:r>
-        <w:t xml:space="preserve">BTR2 H D6 Rep </w:t>
-      </w:r>
-      <w:r>
-        <w:t>B</w:t>
-      </w:r>
-      <w:r>
-        <w:t>:</w:t>
-      </w:r>
-    </w:p>
-    <w:p>
-      <w:pPr>
-        <w:pStyle w:val="ListParagraph"/>
-        <w:numPr>
-          <w:ilvl w:val="0"/>
-          <w:numId w:val="2"/>
-        </w:numPr>
-      </w:pPr>
-      <w:r>
-        <w:t xml:space="preserve">Lane 23 sample </w:t>
-      </w:r>
-      <w:r>
-        <w:t>9</w:t>
+        <w:t>BTR2 H D6 Rep B:</w:t>
+      </w:r>
+    </w:p>
+    <w:p>
+      <w:pPr>
+        <w:pStyle w:val="ListParagraph"/>
+        <w:numPr>
+          <w:ilvl w:val="0"/>
+          <w:numId w:val="2"/>
+        </w:numPr>
+      </w:pPr>
+      <w:r>
+        <w:t>Lane 23 sample 9</w:t>
       </w:r>
       <w:r>
         <w:tab/>
@@ -1086,28 +991,19 @@
     </w:p>
     <w:p>
       <w:r>
-        <w:t>BTR</w:t>
-      </w:r>
-      <w:r>
-        <w:t>3</w:t>
-      </w:r>
-      <w:r>
-        <w:t xml:space="preserve"> D0 Rep A:</w:t>
-      </w:r>
-    </w:p>
-    <w:p>
-      <w:pPr>
-        <w:pStyle w:val="ListParagraph"/>
-        <w:numPr>
-          <w:ilvl w:val="0"/>
-          <w:numId w:val="2"/>
-        </w:numPr>
-      </w:pPr>
-      <w:r>
-        <w:t>Lane 23 sample 1</w:t>
-      </w:r>
-      <w:r>
-        <w:t>0</w:t>
+        <w:t>BTR3 D0 Rep A:</w:t>
+      </w:r>
+    </w:p>
+    <w:p>
+      <w:pPr>
+        <w:pStyle w:val="ListParagraph"/>
+        <w:numPr>
+          <w:ilvl w:val="0"/>
+          <w:numId w:val="2"/>
+        </w:numPr>
+      </w:pPr>
+      <w:r>
+        <w:t>Lane 23 sample 10</w:t>
       </w:r>
     </w:p>
     <w:p>
@@ -1138,39 +1034,31 @@
     </w:p>
     <w:p>
       <w:r>
-        <w:t>BTR</w:t>
-      </w:r>
-      <w:r>
-        <w:t>3</w:t>
-      </w:r>
-      <w:r>
-        <w:t xml:space="preserve"> ND Rep A:</w:t>
-      </w:r>
-    </w:p>
-    <w:p>
-      <w:pPr>
-        <w:pStyle w:val="ListParagraph"/>
-        <w:numPr>
-          <w:ilvl w:val="0"/>
-          <w:numId w:val="2"/>
-        </w:numPr>
-      </w:pPr>
-      <w:r>
-        <w:t xml:space="preserve">Lane 23 sample </w:t>
-      </w:r>
-      <w:r>
-        <w:t>11</w:t>
-      </w:r>
-    </w:p>
-    <w:p>
-      <w:pPr>
-        <w:pStyle w:val="ListParagraph"/>
-        <w:numPr>
-          <w:ilvl w:val="0"/>
-          <w:numId w:val="2"/>
-        </w:numPr>
-      </w:pPr>
-      <w:r>
+        <w:t>BTR3 ND Rep A:</w:t>
+      </w:r>
+    </w:p>
+    <w:p>
+      <w:pPr>
+        <w:pStyle w:val="ListParagraph"/>
+        <w:numPr>
+          <w:ilvl w:val="0"/>
+          <w:numId w:val="2"/>
+        </w:numPr>
+      </w:pPr>
+      <w:r>
+        <w:t>Lane 23 sample 11</w:t>
+      </w:r>
+    </w:p>
+    <w:p>
+      <w:pPr>
+        <w:pStyle w:val="ListParagraph"/>
+        <w:numPr>
+          <w:ilvl w:val="0"/>
+          <w:numId w:val="2"/>
+        </w:numPr>
+      </w:pPr>
+      <w:r>
+        <w:lastRenderedPageBreak/>
         <w:t>Lane 19</w:t>
       </w:r>
       <w:r>
@@ -1191,84 +1079,62 @@
     </w:p>
     <w:p>
       <w:r>
-        <w:t>BTR</w:t>
-      </w:r>
-      <w:r>
-        <w:t>3</w:t>
-      </w:r>
-      <w:r>
-        <w:t xml:space="preserve"> L D6 Rep A:</w:t>
-      </w:r>
-    </w:p>
-    <w:p>
-      <w:pPr>
-        <w:pStyle w:val="ListParagraph"/>
-        <w:numPr>
-          <w:ilvl w:val="0"/>
-          <w:numId w:val="2"/>
-        </w:numPr>
-      </w:pPr>
-      <w:r>
-        <w:lastRenderedPageBreak/>
-        <w:t xml:space="preserve">Lane 23 sample </w:t>
-      </w:r>
-      <w:r>
-        <w:t>12</w:t>
-      </w:r>
-    </w:p>
-    <w:p>
-      <w:pPr>
-        <w:pStyle w:val="ListParagraph"/>
-        <w:numPr>
-          <w:ilvl w:val="0"/>
-          <w:numId w:val="2"/>
-        </w:numPr>
-      </w:pPr>
-      <w:r>
-        <w:t xml:space="preserve">Lane 19b sample </w:t>
-      </w:r>
-      <w:r>
-        <w:t>2</w:t>
-      </w:r>
-      <w:r>
-        <w:tab/>
-      </w:r>
-      <w:r>
-        <w:tab/>
-      </w:r>
-      <w:r>
-        <w:tab/>
-      </w:r>
-    </w:p>
-    <w:p>
-      <w:pPr>
-        <w:pStyle w:val="ListParagraph"/>
-      </w:pPr>
-    </w:p>
-    <w:p>
-      <w:r>
-        <w:t>BTR</w:t>
-      </w:r>
-      <w:r>
-        <w:t>3</w:t>
-      </w:r>
-      <w:r>
-        <w:t xml:space="preserve"> M D6 Rep A:</w:t>
-      </w:r>
-    </w:p>
-    <w:p>
-      <w:pPr>
-        <w:pStyle w:val="ListParagraph"/>
-        <w:numPr>
-          <w:ilvl w:val="0"/>
-          <w:numId w:val="2"/>
-        </w:numPr>
-      </w:pPr>
-      <w:r>
-        <w:t xml:space="preserve">Lane 23 sample </w:t>
-      </w:r>
-      <w:r>
-        <w:t>13</w:t>
+        <w:t>BTR3 L D6 Rep A:</w:t>
+      </w:r>
+    </w:p>
+    <w:p>
+      <w:pPr>
+        <w:pStyle w:val="ListParagraph"/>
+        <w:numPr>
+          <w:ilvl w:val="0"/>
+          <w:numId w:val="2"/>
+        </w:numPr>
+      </w:pPr>
+      <w:r>
+        <w:t>Lane 23 sample 12</w:t>
+      </w:r>
+    </w:p>
+    <w:p>
+      <w:pPr>
+        <w:pStyle w:val="ListParagraph"/>
+        <w:numPr>
+          <w:ilvl w:val="0"/>
+          <w:numId w:val="2"/>
+        </w:numPr>
+      </w:pPr>
+      <w:r>
+        <w:t>Lane 19b sample 2</w:t>
+      </w:r>
+      <w:r>
+        <w:tab/>
+      </w:r>
+      <w:r>
+        <w:tab/>
+      </w:r>
+      <w:r>
+        <w:tab/>
+      </w:r>
+    </w:p>
+    <w:p>
+      <w:pPr>
+        <w:pStyle w:val="ListParagraph"/>
+      </w:pPr>
+    </w:p>
+    <w:p>
+      <w:r>
+        <w:t>BTR3 M D6 Rep A:</w:t>
+      </w:r>
+    </w:p>
+    <w:p>
+      <w:pPr>
+        <w:pStyle w:val="ListParagraph"/>
+        <w:numPr>
+          <w:ilvl w:val="0"/>
+          <w:numId w:val="2"/>
+        </w:numPr>
+      </w:pPr>
+      <w:r>
+        <w:t>Lane 23 sample 13</w:t>
       </w:r>
       <w:r>
         <w:tab/>
@@ -1296,50 +1162,38 @@
         </w:numPr>
       </w:pPr>
       <w:r>
-        <w:t xml:space="preserve">Lane 19b sample </w:t>
-      </w:r>
-      <w:r>
-        <w:t>3</w:t>
-      </w:r>
-      <w:r>
-        <w:tab/>
-      </w:r>
-      <w:r>
-        <w:tab/>
-      </w:r>
-      <w:r>
-        <w:tab/>
-      </w:r>
-    </w:p>
-    <w:p>
-      <w:pPr>
-        <w:pStyle w:val="ListParagraph"/>
-      </w:pPr>
-    </w:p>
-    <w:p>
-      <w:r>
-        <w:t>BTR</w:t>
-      </w:r>
-      <w:r>
-        <w:t>3</w:t>
-      </w:r>
-      <w:r>
-        <w:t xml:space="preserve"> H D6 Rep A:</w:t>
-      </w:r>
-    </w:p>
-    <w:p>
-      <w:pPr>
-        <w:pStyle w:val="ListParagraph"/>
-        <w:numPr>
-          <w:ilvl w:val="0"/>
-          <w:numId w:val="2"/>
-        </w:numPr>
-      </w:pPr>
-      <w:r>
-        <w:t xml:space="preserve">Lane 23 sample </w:t>
-      </w:r>
-      <w:r>
-        <w:t>14</w:t>
+        <w:t>Lane 19b sample 3</w:t>
+      </w:r>
+      <w:r>
+        <w:tab/>
+      </w:r>
+      <w:r>
+        <w:tab/>
+      </w:r>
+      <w:r>
+        <w:tab/>
+      </w:r>
+    </w:p>
+    <w:p>
+      <w:pPr>
+        <w:pStyle w:val="ListParagraph"/>
+      </w:pPr>
+    </w:p>
+    <w:p>
+      <w:r>
+        <w:t>BTR3 H D6 Rep A:</w:t>
+      </w:r>
+    </w:p>
+    <w:p>
+      <w:pPr>
+        <w:pStyle w:val="ListParagraph"/>
+        <w:numPr>
+          <w:ilvl w:val="0"/>
+          <w:numId w:val="2"/>
+        </w:numPr>
+      </w:pPr>
+      <w:r>
+        <w:t>Lane 23 sample 14</w:t>
       </w:r>
       <w:r>
         <w:tab/>
@@ -1370,10 +1224,7 @@
         </w:numPr>
       </w:pPr>
       <w:r>
-        <w:t xml:space="preserve">Lane 19b sample </w:t>
-      </w:r>
-      <w:r>
-        <w:t>4</w:t>
+        <w:t>Lane 19b sample 4</w:t>
       </w:r>
       <w:r>
         <w:tab/>
@@ -1393,28 +1244,19 @@
     <w:p/>
     <w:p>
       <w:r>
-        <w:t>BTR</w:t>
-      </w:r>
-      <w:r>
-        <w:t>3</w:t>
-      </w:r>
-      <w:r>
-        <w:t xml:space="preserve"> ND Rep B:</w:t>
-      </w:r>
-    </w:p>
-    <w:p>
-      <w:pPr>
-        <w:pStyle w:val="ListParagraph"/>
-        <w:numPr>
-          <w:ilvl w:val="0"/>
-          <w:numId w:val="2"/>
-        </w:numPr>
-      </w:pPr>
-      <w:r>
-        <w:t xml:space="preserve">Lane 23 sample </w:t>
-      </w:r>
-      <w:r>
-        <w:t>15</w:t>
+        <w:t>BTR3 ND Rep B:</w:t>
+      </w:r>
+    </w:p>
+    <w:p>
+      <w:pPr>
+        <w:pStyle w:val="ListParagraph"/>
+        <w:numPr>
+          <w:ilvl w:val="0"/>
+          <w:numId w:val="2"/>
+        </w:numPr>
+      </w:pPr>
+      <w:r>
+        <w:t>Lane 23 sample 15</w:t>
       </w:r>
       <w:r>
         <w:tab/>
@@ -1442,50 +1284,38 @@
         </w:numPr>
       </w:pPr>
       <w:r>
-        <w:t xml:space="preserve">Lane 19b sample </w:t>
-      </w:r>
-      <w:r>
-        <w:t>5</w:t>
-      </w:r>
-      <w:r>
-        <w:tab/>
-      </w:r>
-      <w:r>
-        <w:tab/>
-      </w:r>
-      <w:r>
-        <w:tab/>
-      </w:r>
-    </w:p>
-    <w:p>
-      <w:pPr>
-        <w:pStyle w:val="ListParagraph"/>
-      </w:pPr>
-    </w:p>
-    <w:p>
-      <w:r>
-        <w:t>BTR</w:t>
-      </w:r>
-      <w:r>
-        <w:t>3</w:t>
-      </w:r>
-      <w:r>
-        <w:t xml:space="preserve"> L D6 Rep B:</w:t>
-      </w:r>
-    </w:p>
-    <w:p>
-      <w:pPr>
-        <w:pStyle w:val="ListParagraph"/>
-        <w:numPr>
-          <w:ilvl w:val="0"/>
-          <w:numId w:val="2"/>
-        </w:numPr>
-      </w:pPr>
-      <w:r>
-        <w:t xml:space="preserve">Lane 23 sample </w:t>
-      </w:r>
-      <w:r>
-        <w:t>16</w:t>
+        <w:t>Lane 19b sample 5</w:t>
+      </w:r>
+      <w:r>
+        <w:tab/>
+      </w:r>
+      <w:r>
+        <w:tab/>
+      </w:r>
+      <w:r>
+        <w:tab/>
+      </w:r>
+    </w:p>
+    <w:p>
+      <w:pPr>
+        <w:pStyle w:val="ListParagraph"/>
+      </w:pPr>
+    </w:p>
+    <w:p>
+      <w:r>
+        <w:t>BTR3 L D6 Rep B:</w:t>
+      </w:r>
+    </w:p>
+    <w:p>
+      <w:pPr>
+        <w:pStyle w:val="ListParagraph"/>
+        <w:numPr>
+          <w:ilvl w:val="0"/>
+          <w:numId w:val="2"/>
+        </w:numPr>
+      </w:pPr>
+      <w:r>
+        <w:t>Lane 23 sample 16</w:t>
       </w:r>
       <w:r>
         <w:tab/>
@@ -1513,50 +1343,38 @@
         </w:numPr>
       </w:pPr>
       <w:r>
-        <w:t xml:space="preserve">Lane 19b sample </w:t>
-      </w:r>
-      <w:r>
-        <w:t>6</w:t>
-      </w:r>
-      <w:r>
-        <w:tab/>
-      </w:r>
-      <w:r>
-        <w:tab/>
-      </w:r>
-      <w:r>
-        <w:tab/>
-      </w:r>
-    </w:p>
-    <w:p>
-      <w:pPr>
-        <w:pStyle w:val="ListParagraph"/>
-      </w:pPr>
-    </w:p>
-    <w:p>
-      <w:r>
-        <w:t>BTR</w:t>
-      </w:r>
-      <w:r>
-        <w:t>3</w:t>
-      </w:r>
-      <w:r>
-        <w:t xml:space="preserve"> M D6 Rep B:</w:t>
-      </w:r>
-    </w:p>
-    <w:p>
-      <w:pPr>
-        <w:pStyle w:val="ListParagraph"/>
-        <w:numPr>
-          <w:ilvl w:val="0"/>
-          <w:numId w:val="2"/>
-        </w:numPr>
-      </w:pPr>
-      <w:r>
-        <w:t xml:space="preserve">Lane 23 sample </w:t>
-      </w:r>
-      <w:r>
-        <w:t>17</w:t>
+        <w:t>Lane 19b sample 6</w:t>
+      </w:r>
+      <w:r>
+        <w:tab/>
+      </w:r>
+      <w:r>
+        <w:tab/>
+      </w:r>
+      <w:r>
+        <w:tab/>
+      </w:r>
+    </w:p>
+    <w:p>
+      <w:pPr>
+        <w:pStyle w:val="ListParagraph"/>
+      </w:pPr>
+    </w:p>
+    <w:p>
+      <w:r>
+        <w:t>BTR3 M D6 Rep B:</w:t>
+      </w:r>
+    </w:p>
+    <w:p>
+      <w:pPr>
+        <w:pStyle w:val="ListParagraph"/>
+        <w:numPr>
+          <w:ilvl w:val="0"/>
+          <w:numId w:val="2"/>
+        </w:numPr>
+      </w:pPr>
+      <w:r>
+        <w:t>Lane 23 sample 17</w:t>
       </w:r>
       <w:r>
         <w:tab/>
@@ -1584,50 +1402,38 @@
         </w:numPr>
       </w:pPr>
       <w:r>
-        <w:t xml:space="preserve">Lane 19b sample </w:t>
-      </w:r>
-      <w:r>
-        <w:t>7</w:t>
-      </w:r>
-      <w:r>
-        <w:tab/>
-      </w:r>
-      <w:r>
-        <w:tab/>
-      </w:r>
-      <w:r>
-        <w:tab/>
-      </w:r>
-    </w:p>
-    <w:p>
-      <w:pPr>
-        <w:pStyle w:val="ListParagraph"/>
-      </w:pPr>
-    </w:p>
-    <w:p>
-      <w:r>
-        <w:t>BTR</w:t>
-      </w:r>
-      <w:r>
-        <w:t>3</w:t>
-      </w:r>
-      <w:r>
-        <w:t xml:space="preserve"> H D6 Rep B:</w:t>
-      </w:r>
-    </w:p>
-    <w:p>
-      <w:pPr>
-        <w:pStyle w:val="ListParagraph"/>
-        <w:numPr>
-          <w:ilvl w:val="0"/>
-          <w:numId w:val="2"/>
-        </w:numPr>
-      </w:pPr>
-      <w:r>
-        <w:t xml:space="preserve">Lane 23 sample </w:t>
-      </w:r>
-      <w:r>
-        <w:t>18</w:t>
+        <w:t>Lane 19b sample 7</w:t>
+      </w:r>
+      <w:r>
+        <w:tab/>
+      </w:r>
+      <w:r>
+        <w:tab/>
+      </w:r>
+      <w:r>
+        <w:tab/>
+      </w:r>
+    </w:p>
+    <w:p>
+      <w:pPr>
+        <w:pStyle w:val="ListParagraph"/>
+      </w:pPr>
+    </w:p>
+    <w:p>
+      <w:r>
+        <w:t>BTR3 H D6 Rep B:</w:t>
+      </w:r>
+    </w:p>
+    <w:p>
+      <w:pPr>
+        <w:pStyle w:val="ListParagraph"/>
+        <w:numPr>
+          <w:ilvl w:val="0"/>
+          <w:numId w:val="2"/>
+        </w:numPr>
+      </w:pPr>
+      <w:r>
+        <w:t>Lane 23 sample 18</w:t>
       </w:r>
       <w:r>
         <w:tab/>
@@ -1655,10 +1461,7 @@
         </w:numPr>
       </w:pPr>
       <w:r>
-        <w:t xml:space="preserve">Lane 19b sample </w:t>
-      </w:r>
-      <w:r>
-        <w:t>8</w:t>
+        <w:t>Lane 19b sample 8</w:t>
       </w:r>
       <w:r>
         <w:tab/>
@@ -1716,10 +1519,7 @@
         </w:numPr>
       </w:pPr>
       <w:r>
-        <w:t>Lane 23 sample 1</w:t>
-      </w:r>
-      <w:r>
-        <w:t>9</w:t>
+        <w:t>Lane 23 sample 19</w:t>
       </w:r>
       <w:r>
         <w:tab/>
@@ -1747,37 +1547,20 @@
         </w:numPr>
       </w:pPr>
       <w:r>
-        <w:t xml:space="preserve">Lane </w:t>
-      </w:r>
-      <w:r>
-        <w:t>19_20b</w:t>
-      </w:r>
-      <w:r>
-        <w:t xml:space="preserve"> sample </w:t>
-      </w:r>
-      <w:r>
-        <w:t>9</w:t>
-      </w:r>
-      <w:r>
-        <w:tab/>
-      </w:r>
-      <w:r>
-        <w:tab/>
-      </w:r>
-      <w:r>
-        <w:t>3.5</w:t>
-      </w:r>
-      <w:r>
-        <w:t>k Duplex</w:t>
-      </w:r>
-      <w:r>
-        <w:tab/>
-      </w:r>
-      <w:r>
-        <w:t>60k</w:t>
-      </w:r>
-      <w:r>
-        <w:t xml:space="preserve"> SSCS</w:t>
+        <w:t>Lane 19_20b sample 9</w:t>
+      </w:r>
+      <w:r>
+        <w:tab/>
+      </w:r>
+      <w:r>
+        <w:tab/>
+      </w:r>
+      <w:r>
+        <w:t>3.5k Duplex</w:t>
+      </w:r>
+      <w:r>
+        <w:tab/>
+        <w:t>60k SSCS</w:t>
       </w:r>
     </w:p>
     <w:p>
@@ -1800,10 +1583,7 @@
         </w:numPr>
       </w:pPr>
       <w:r>
-        <w:t>Lane 23 sample 2</w:t>
-      </w:r>
-      <w:r>
-        <w:t>0</w:t>
+        <w:t>Lane 23 sample 20</w:t>
       </w:r>
       <w:r>
         <w:tab/>
@@ -1831,10 +1611,7 @@
         </w:numPr>
       </w:pPr>
       <w:r>
-        <w:t>Lane 19b sample 1</w:t>
-      </w:r>
-      <w:r>
-        <w:t>3</w:t>
+        <w:t>Lane 19b sample 13</w:t>
       </w:r>
       <w:r>
         <w:tab/>
@@ -1866,10 +1643,7 @@
         </w:numPr>
       </w:pPr>
       <w:r>
-        <w:t xml:space="preserve">Lane 23 sample </w:t>
-      </w:r>
-      <w:r>
-        <w:t>21</w:t>
+        <w:t>Lane 23 sample 21</w:t>
       </w:r>
       <w:r>
         <w:tab/>
@@ -1897,28 +1671,26 @@
         </w:numPr>
       </w:pPr>
       <w:r>
-        <w:t>Lane 19b sample 1</w:t>
-      </w:r>
-      <w:r>
-        <w:t>0</w:t>
-      </w:r>
-      <w:r>
-        <w:tab/>
-      </w:r>
-      <w:r>
-        <w:tab/>
-      </w:r>
-      <w:r>
-        <w:tab/>
-      </w:r>
-    </w:p>
-    <w:p>
-      <w:pPr>
-        <w:pStyle w:val="ListParagraph"/>
-      </w:pPr>
-    </w:p>
-    <w:p>
-      <w:r>
+        <w:t>Lane 19b sample 10</w:t>
+      </w:r>
+      <w:r>
+        <w:tab/>
+      </w:r>
+      <w:r>
+        <w:tab/>
+      </w:r>
+      <w:r>
+        <w:tab/>
+      </w:r>
+    </w:p>
+    <w:p>
+      <w:pPr>
+        <w:pStyle w:val="ListParagraph"/>
+      </w:pPr>
+    </w:p>
+    <w:p>
+      <w:r>
+        <w:lastRenderedPageBreak/>
         <w:t>BTR</w:t>
       </w:r>
       <w:r>
@@ -1937,10 +1709,7 @@
         </w:numPr>
       </w:pPr>
       <w:r>
-        <w:t xml:space="preserve">Lane 23 sample </w:t>
-      </w:r>
-      <w:r>
-        <w:t>22</w:t>
+        <w:t>Lane 23 sample 22</w:t>
       </w:r>
       <w:r>
         <w:tab/>
@@ -1968,11 +1737,7 @@
         </w:numPr>
       </w:pPr>
       <w:r>
-        <w:lastRenderedPageBreak/>
-        <w:t>Lane 19b sample 1</w:t>
-      </w:r>
-      <w:r>
-        <w:t>1</w:t>
+        <w:t>Lane 19b sample 11</w:t>
       </w:r>
       <w:r>
         <w:tab/>
@@ -2009,10 +1774,7 @@
         </w:numPr>
       </w:pPr>
       <w:r>
-        <w:t xml:space="preserve">Lane 23 sample </w:t>
-      </w:r>
-      <w:r>
-        <w:t>23</w:t>
+        <w:t>Lane 23 sample 23</w:t>
       </w:r>
       <w:r>
         <w:tab/>
@@ -2040,10 +1802,7 @@
         </w:numPr>
       </w:pPr>
       <w:r>
-        <w:t>Lane 19b sample 1</w:t>
-      </w:r>
-      <w:r>
-        <w:t>2</w:t>
+        <w:t>Lane 19b sample 12</w:t>
       </w:r>
       <w:r>
         <w:tab/>
@@ -2081,10 +1840,7 @@
         </w:numPr>
       </w:pPr>
       <w:r>
-        <w:t xml:space="preserve">Lane 23 sample </w:t>
-      </w:r>
-      <w:r>
-        <w:t>24</w:t>
+        <w:t>Lane 23 sample 24</w:t>
       </w:r>
       <w:r>
         <w:tab/>
@@ -2146,10 +1902,7 @@
         </w:numPr>
       </w:pPr>
       <w:r>
-        <w:t xml:space="preserve">Lane 23 sample </w:t>
-      </w:r>
-      <w:r>
-        <w:t>25</w:t>
+        <w:t>Lane 23 sample 25</w:t>
       </w:r>
       <w:r>
         <w:tab/>
@@ -2177,12 +1930,74 @@
         </w:numPr>
       </w:pPr>
       <w:r>
-        <w:t>Lane 19b sample 1</w:t>
+        <w:t>Lane 19b sample 14</w:t>
+      </w:r>
+      <w:r>
+        <w:tab/>
+      </w:r>
+      <w:r>
+        <w:tab/>
+      </w:r>
+      <w:r>
+        <w:tab/>
+      </w:r>
+    </w:p>
+    <w:p>
+      <w:pPr>
+        <w:pStyle w:val="ListParagraph"/>
+      </w:pPr>
+    </w:p>
+    <w:p>
+      <w:r>
+        <w:t>BTR</w:t>
       </w:r>
       <w:r>
         <w:t>4</w:t>
       </w:r>
       <w:r>
+        <w:t xml:space="preserve"> M D6 Rep B:</w:t>
+      </w:r>
+    </w:p>
+    <w:p>
+      <w:pPr>
+        <w:pStyle w:val="ListParagraph"/>
+        <w:numPr>
+          <w:ilvl w:val="0"/>
+          <w:numId w:val="2"/>
+        </w:numPr>
+      </w:pPr>
+      <w:r>
+        <w:t>Lane 23 sample 26</w:t>
+      </w:r>
+      <w:r>
+        <w:tab/>
+      </w:r>
+      <w:r>
+        <w:tab/>
+      </w:r>
+      <w:r>
+        <w:tab/>
+      </w:r>
+      <w:r>
+        <w:t>750 Duplex</w:t>
+      </w:r>
+      <w:r>
+        <w:tab/>
+        <w:t>11k SSCS</w:t>
+      </w:r>
+    </w:p>
+    <w:p>
+      <w:pPr>
+        <w:pStyle w:val="ListParagraph"/>
+        <w:numPr>
+          <w:ilvl w:val="0"/>
+          <w:numId w:val="2"/>
+        </w:numPr>
+      </w:pPr>
+      <w:r>
+        <w:t>Lane 19b sample 15</w:t>
+      </w:r>
+      <w:r>
         <w:tab/>
       </w:r>
       <w:r>
@@ -2205,77 +2020,6 @@
         <w:t>4</w:t>
       </w:r>
       <w:r>
-        <w:t xml:space="preserve"> M D6 Rep B:</w:t>
-      </w:r>
-    </w:p>
-    <w:p>
-      <w:pPr>
-        <w:pStyle w:val="ListParagraph"/>
-        <w:numPr>
-          <w:ilvl w:val="0"/>
-          <w:numId w:val="2"/>
-        </w:numPr>
-      </w:pPr>
-      <w:r>
-        <w:t xml:space="preserve">Lane 23 sample </w:t>
-      </w:r>
-      <w:r>
-        <w:t>26</w:t>
-      </w:r>
-      <w:r>
-        <w:tab/>
-      </w:r>
-      <w:r>
-        <w:tab/>
-      </w:r>
-      <w:r>
-        <w:tab/>
-      </w:r>
-      <w:r>
-        <w:t>750 Duplex</w:t>
-      </w:r>
-      <w:r>
-        <w:tab/>
-        <w:t>11k SSCS</w:t>
-      </w:r>
-    </w:p>
-    <w:p>
-      <w:pPr>
-        <w:pStyle w:val="ListParagraph"/>
-        <w:numPr>
-          <w:ilvl w:val="0"/>
-          <w:numId w:val="2"/>
-        </w:numPr>
-      </w:pPr>
-      <w:r>
-        <w:t>Lane 19b sample 1</w:t>
-      </w:r>
-      <w:r>
-        <w:t>5</w:t>
-      </w:r>
-      <w:r>
-        <w:tab/>
-      </w:r>
-      <w:r>
-        <w:tab/>
-      </w:r>
-      <w:r>
-        <w:tab/>
-      </w:r>
-    </w:p>
-    <w:p>
-      <w:pPr>
-        <w:pStyle w:val="ListParagraph"/>
-      </w:pPr>
-    </w:p>
-    <w:p>
-      <w:r>
-        <w:t>BTR</w:t>
-      </w:r>
-      <w:r>
-        <w:t>4</w:t>
-      </w:r>
-      <w:r>
         <w:t xml:space="preserve"> H D6 Rep B:</w:t>
       </w:r>
     </w:p>
@@ -2288,10 +2032,7 @@
         </w:numPr>
       </w:pPr>
       <w:r>
-        <w:t xml:space="preserve">Lane 23 sample </w:t>
-      </w:r>
-      <w:r>
-        <w:t>27</w:t>
+        <w:t>Lane 23 sample 27</w:t>
       </w:r>
       <w:r>
         <w:tab/>
@@ -2319,10 +2060,7 @@
         </w:numPr>
       </w:pPr>
       <w:r>
-        <w:t>Lane 19b sample 1</w:t>
-      </w:r>
-      <w:r>
-        <w:t>6</w:t>
+        <w:t>Lane 19b sample 16</w:t>
       </w:r>
       <w:r>
         <w:tab/>

</xml_diff>